<commit_message>
Name added in the experiment -1
</commit_message>
<xml_diff>
--- a/Experiment-1.docx
+++ b/Experiment-1.docx
@@ -4,6 +4,66 @@
   <w:body>
     <w:p>
       <w:pPr>
+        <w:rPr>
+          <w:b/>
+          <w:bCs/>
+          <w:sz w:val="36"/>
+          <w:szCs w:val="36"/>
+        </w:rPr>
+      </w:pPr>
+      <w:r>
+        <w:rPr>
+          <w:b/>
+          <w:bCs/>
+          <w:sz w:val="36"/>
+          <w:szCs w:val="36"/>
+        </w:rPr>
+        <w:t>Name: Nikhil Sharma</w:t>
+      </w:r>
+    </w:p>
+    <w:p>
+      <w:pPr>
+        <w:rPr>
+          <w:b/>
+          <w:bCs/>
+          <w:sz w:val="36"/>
+          <w:szCs w:val="36"/>
+        </w:rPr>
+      </w:pPr>
+      <w:r>
+        <w:rPr>
+          <w:b/>
+          <w:bCs/>
+          <w:sz w:val="36"/>
+          <w:szCs w:val="36"/>
+        </w:rPr>
+        <w:t>UID: 23BCC70030</w:t>
+      </w:r>
+    </w:p>
+    <w:p>
+      <w:pPr>
+        <w:pBdr>
+          <w:bottom w:val="single" w:sz="4" w:space="1" w:color="auto"/>
+        </w:pBdr>
+        <w:rPr>
+          <w:b/>
+          <w:bCs/>
+          <w:sz w:val="36"/>
+          <w:szCs w:val="36"/>
+        </w:rPr>
+      </w:pPr>
+      <w:r>
+        <w:rPr>
+          <w:b/>
+          <w:bCs/>
+          <w:sz w:val="36"/>
+          <w:szCs w:val="36"/>
+        </w:rPr>
+        <w:t>Class: 23BCC-1(A)</w:t>
+      </w:r>
+    </w:p>
+    <w:p>
+      <w:pPr>
         <w:jc w:val="center"/>
         <w:rPr>
           <w:b/>
@@ -12,23 +72,16 @@
           <w:szCs w:val="40"/>
         </w:rPr>
       </w:pPr>
-      <w:r>
+    </w:p>
+    <w:p>
+      <w:pPr>
+        <w:jc w:val="center"/>
         <w:rPr>
           <w:b/>
           <w:bCs/>
           <w:sz w:val="40"/>
           <w:szCs w:val="40"/>
         </w:rPr>
-        <w:t>Experiment -1</w:t>
-      </w:r>
-    </w:p>
-    <w:p>
-      <w:pPr>
-        <w:jc w:val="center"/>
-        <w:rPr>
-          <w:sz w:val="40"/>
-          <w:szCs w:val="40"/>
-        </w:rPr>
       </w:pPr>
       <w:r>
         <w:rPr>
@@ -37,6 +90,24 @@
           <w:sz w:val="40"/>
           <w:szCs w:val="40"/>
         </w:rPr>
+        <w:t>Experiment -1</w:t>
+      </w:r>
+    </w:p>
+    <w:p>
+      <w:pPr>
+        <w:jc w:val="center"/>
+        <w:rPr>
+          <w:sz w:val="40"/>
+          <w:szCs w:val="40"/>
+        </w:rPr>
+      </w:pPr>
+      <w:r>
+        <w:rPr>
+          <w:b/>
+          <w:bCs/>
+          <w:sz w:val="40"/>
+          <w:szCs w:val="40"/>
+        </w:rPr>
         <w:t>Student Registration Form with HTML5 Validation</w:t>
       </w:r>
     </w:p>
@@ -371,6 +442,7 @@
           <w:sz w:val="24"/>
           <w:szCs w:val="24"/>
         </w:rPr>
+        <w:lastRenderedPageBreak/>
         <w:t>Open the file in a browser and test the form by filling out incorrect and correct values.</w:t>
       </w:r>
     </w:p>
@@ -466,152 +538,490 @@
           <w:sz w:val="24"/>
           <w:szCs w:val="24"/>
         </w:rPr>
+        <w:t>&lt;head&gt;</w:t>
+      </w:r>
+    </w:p>
+    <w:p>
+      <w:pPr>
+        <w:jc w:val="both"/>
+        <w:rPr>
+          <w:sz w:val="24"/>
+          <w:szCs w:val="24"/>
+        </w:rPr>
+      </w:pPr>
+      <w:r>
+        <w:rPr>
+          <w:sz w:val="24"/>
+          <w:szCs w:val="24"/>
+        </w:rPr>
+        <w:t>  &lt;meta charset="UTF-8"&gt;</w:t>
+      </w:r>
+    </w:p>
+    <w:p>
+      <w:pPr>
+        <w:jc w:val="both"/>
+        <w:rPr>
+          <w:sz w:val="24"/>
+          <w:szCs w:val="24"/>
+        </w:rPr>
+      </w:pPr>
+      <w:r>
+        <w:rPr>
+          <w:sz w:val="24"/>
+          <w:szCs w:val="24"/>
+        </w:rPr>
+        <w:t>  &lt;title&gt;Student Registration Form&lt;/title&gt;</w:t>
+      </w:r>
+    </w:p>
+    <w:p>
+      <w:pPr>
+        <w:jc w:val="both"/>
+        <w:rPr>
+          <w:sz w:val="24"/>
+          <w:szCs w:val="24"/>
+        </w:rPr>
+      </w:pPr>
+      <w:r>
+        <w:rPr>
+          <w:sz w:val="24"/>
+          <w:szCs w:val="24"/>
+        </w:rPr>
+        <w:t>  &lt;style&gt;</w:t>
+      </w:r>
+    </w:p>
+    <w:p>
+      <w:pPr>
+        <w:jc w:val="both"/>
+        <w:rPr>
+          <w:sz w:val="24"/>
+          <w:szCs w:val="24"/>
+        </w:rPr>
+      </w:pPr>
+      <w:r>
+        <w:rPr>
+          <w:sz w:val="24"/>
+          <w:szCs w:val="24"/>
+        </w:rPr>
+        <w:t>    /* Reset &amp; font */</w:t>
+      </w:r>
+    </w:p>
+    <w:p>
+      <w:pPr>
+        <w:jc w:val="both"/>
+        <w:rPr>
+          <w:sz w:val="24"/>
+          <w:szCs w:val="24"/>
+        </w:rPr>
+      </w:pPr>
+      <w:r>
+        <w:rPr>
+          <w:sz w:val="24"/>
+          <w:szCs w:val="24"/>
+        </w:rPr>
+        <w:t>    * {</w:t>
+      </w:r>
+    </w:p>
+    <w:p>
+      <w:pPr>
+        <w:jc w:val="both"/>
+        <w:rPr>
+          <w:sz w:val="24"/>
+          <w:szCs w:val="24"/>
+        </w:rPr>
+      </w:pPr>
+      <w:r>
+        <w:rPr>
+          <w:sz w:val="24"/>
+          <w:szCs w:val="24"/>
+        </w:rPr>
+        <w:t>      margin: 0;</w:t>
+      </w:r>
+    </w:p>
+    <w:p>
+      <w:pPr>
+        <w:jc w:val="both"/>
+        <w:rPr>
+          <w:sz w:val="24"/>
+          <w:szCs w:val="24"/>
+        </w:rPr>
+      </w:pPr>
+      <w:r>
+        <w:rPr>
+          <w:sz w:val="24"/>
+          <w:szCs w:val="24"/>
+        </w:rPr>
+        <w:t>      padding: 0;</w:t>
+      </w:r>
+    </w:p>
+    <w:p>
+      <w:pPr>
+        <w:jc w:val="both"/>
+        <w:rPr>
+          <w:sz w:val="24"/>
+          <w:szCs w:val="24"/>
+        </w:rPr>
+      </w:pPr>
+      <w:r>
+        <w:rPr>
+          <w:sz w:val="24"/>
+          <w:szCs w:val="24"/>
+        </w:rPr>
+        <w:t>      box-sizing: border-box;</w:t>
+      </w:r>
+    </w:p>
+    <w:p>
+      <w:pPr>
+        <w:jc w:val="both"/>
+        <w:rPr>
+          <w:sz w:val="24"/>
+          <w:szCs w:val="24"/>
+        </w:rPr>
+      </w:pPr>
+      <w:r>
+        <w:rPr>
+          <w:sz w:val="24"/>
+          <w:szCs w:val="24"/>
+        </w:rPr>
+        <w:t>      font-family: 'Segoe UI', Tahoma, Geneva, Verdana, sans-serif;</w:t>
+      </w:r>
+    </w:p>
+    <w:p>
+      <w:pPr>
+        <w:jc w:val="both"/>
+        <w:rPr>
+          <w:sz w:val="24"/>
+          <w:szCs w:val="24"/>
+        </w:rPr>
+      </w:pPr>
+      <w:r>
+        <w:rPr>
+          <w:sz w:val="24"/>
+          <w:szCs w:val="24"/>
+        </w:rPr>
+        <w:t>    }</w:t>
+      </w:r>
+    </w:p>
+    <w:p>
+      <w:pPr>
+        <w:jc w:val="both"/>
+        <w:rPr>
+          <w:sz w:val="24"/>
+          <w:szCs w:val="24"/>
+        </w:rPr>
+      </w:pPr>
+    </w:p>
+    <w:p>
+      <w:pPr>
+        <w:jc w:val="both"/>
+        <w:rPr>
+          <w:sz w:val="24"/>
+          <w:szCs w:val="24"/>
+        </w:rPr>
+      </w:pPr>
+      <w:r>
+        <w:rPr>
+          <w:sz w:val="24"/>
+          <w:szCs w:val="24"/>
+        </w:rPr>
+        <w:t>    body {</w:t>
+      </w:r>
+    </w:p>
+    <w:p>
+      <w:pPr>
+        <w:jc w:val="both"/>
+        <w:rPr>
+          <w:sz w:val="24"/>
+          <w:szCs w:val="24"/>
+        </w:rPr>
+      </w:pPr>
+      <w:r>
+        <w:rPr>
+          <w:sz w:val="24"/>
+          <w:szCs w:val="24"/>
+        </w:rPr>
+        <w:t xml:space="preserve">      </w:t>
+      </w:r>
+    </w:p>
+    <w:p>
+      <w:pPr>
+        <w:jc w:val="both"/>
+        <w:rPr>
+          <w:sz w:val="24"/>
+          <w:szCs w:val="24"/>
+        </w:rPr>
+      </w:pPr>
+      <w:r>
+        <w:rPr>
+          <w:sz w:val="24"/>
+          <w:szCs w:val="24"/>
+        </w:rPr>
+        <w:t>      min-height: 100vh;</w:t>
+      </w:r>
+    </w:p>
+    <w:p>
+      <w:pPr>
+        <w:jc w:val="both"/>
+        <w:rPr>
+          <w:sz w:val="24"/>
+          <w:szCs w:val="24"/>
+        </w:rPr>
+      </w:pPr>
+      <w:r>
+        <w:rPr>
+          <w:sz w:val="24"/>
+          <w:szCs w:val="24"/>
+        </w:rPr>
+        <w:t>      display: flex;</w:t>
+      </w:r>
+    </w:p>
+    <w:p>
+      <w:pPr>
+        <w:jc w:val="both"/>
+        <w:rPr>
+          <w:sz w:val="24"/>
+          <w:szCs w:val="24"/>
+        </w:rPr>
+      </w:pPr>
+      <w:r>
+        <w:rPr>
+          <w:sz w:val="24"/>
+          <w:szCs w:val="24"/>
+        </w:rPr>
+        <w:t xml:space="preserve">      justify-content: </w:t>
+      </w:r>
+      <w:proofErr w:type="spellStart"/>
+      <w:r>
+        <w:rPr>
+          <w:sz w:val="24"/>
+          <w:szCs w:val="24"/>
+        </w:rPr>
+        <w:t>center</w:t>
+      </w:r>
+      <w:proofErr w:type="spellEnd"/>
+      <w:r>
+        <w:rPr>
+          <w:sz w:val="24"/>
+          <w:szCs w:val="24"/>
+        </w:rPr>
+        <w:t>;</w:t>
+      </w:r>
+    </w:p>
+    <w:p>
+      <w:pPr>
+        <w:jc w:val="both"/>
+        <w:rPr>
+          <w:sz w:val="24"/>
+          <w:szCs w:val="24"/>
+        </w:rPr>
+      </w:pPr>
+      <w:r>
+        <w:rPr>
+          <w:sz w:val="24"/>
+          <w:szCs w:val="24"/>
+        </w:rPr>
+        <w:t xml:space="preserve">      align-items: </w:t>
+      </w:r>
+      <w:proofErr w:type="spellStart"/>
+      <w:r>
+        <w:rPr>
+          <w:sz w:val="24"/>
+          <w:szCs w:val="24"/>
+        </w:rPr>
+        <w:t>center</w:t>
+      </w:r>
+      <w:proofErr w:type="spellEnd"/>
+      <w:r>
+        <w:rPr>
+          <w:sz w:val="24"/>
+          <w:szCs w:val="24"/>
+        </w:rPr>
+        <w:t>;</w:t>
+      </w:r>
+    </w:p>
+    <w:p>
+      <w:pPr>
+        <w:jc w:val="both"/>
+        <w:rPr>
+          <w:sz w:val="24"/>
+          <w:szCs w:val="24"/>
+        </w:rPr>
+      </w:pPr>
+      <w:r>
+        <w:rPr>
+          <w:sz w:val="24"/>
+          <w:szCs w:val="24"/>
+        </w:rPr>
+        <w:t>      padding: 20px;</w:t>
+      </w:r>
+    </w:p>
+    <w:p>
+      <w:pPr>
+        <w:jc w:val="both"/>
+        <w:rPr>
+          <w:sz w:val="24"/>
+          <w:szCs w:val="24"/>
+        </w:rPr>
+      </w:pPr>
+      <w:r>
+        <w:rPr>
+          <w:sz w:val="24"/>
+          <w:szCs w:val="24"/>
+        </w:rPr>
+        <w:t>    }</w:t>
+      </w:r>
+    </w:p>
+    <w:p>
+      <w:pPr>
+        <w:jc w:val="both"/>
+        <w:rPr>
+          <w:sz w:val="24"/>
+          <w:szCs w:val="24"/>
+        </w:rPr>
+      </w:pPr>
+    </w:p>
+    <w:p>
+      <w:pPr>
+        <w:jc w:val="both"/>
+        <w:rPr>
+          <w:sz w:val="24"/>
+          <w:szCs w:val="24"/>
+        </w:rPr>
+      </w:pPr>
+      <w:r>
+        <w:rPr>
+          <w:sz w:val="24"/>
+          <w:szCs w:val="24"/>
+        </w:rPr>
+        <w:t>    form {</w:t>
+      </w:r>
+    </w:p>
+    <w:p>
+      <w:pPr>
+        <w:jc w:val="both"/>
+        <w:rPr>
+          <w:sz w:val="24"/>
+          <w:szCs w:val="24"/>
+        </w:rPr>
+      </w:pPr>
+      <w:r>
+        <w:rPr>
+          <w:sz w:val="24"/>
+          <w:szCs w:val="24"/>
+        </w:rPr>
+        <w:t>      background-</w:t>
+      </w:r>
+      <w:proofErr w:type="spellStart"/>
+      <w:r>
+        <w:rPr>
+          <w:sz w:val="24"/>
+          <w:szCs w:val="24"/>
+        </w:rPr>
+        <w:t>color</w:t>
+      </w:r>
+      <w:proofErr w:type="spellEnd"/>
+      <w:r>
+        <w:rPr>
+          <w:sz w:val="24"/>
+          <w:szCs w:val="24"/>
+        </w:rPr>
+        <w:t>: #ffffff;</w:t>
+      </w:r>
+    </w:p>
+    <w:p>
+      <w:pPr>
+        <w:jc w:val="both"/>
+        <w:rPr>
+          <w:sz w:val="24"/>
+          <w:szCs w:val="24"/>
+        </w:rPr>
+      </w:pPr>
+      <w:r>
+        <w:rPr>
+          <w:sz w:val="24"/>
+          <w:szCs w:val="24"/>
+        </w:rPr>
+        <w:t>      padding: 30px 40px;</w:t>
+      </w:r>
+    </w:p>
+    <w:p>
+      <w:pPr>
+        <w:jc w:val="both"/>
+        <w:rPr>
+          <w:sz w:val="24"/>
+          <w:szCs w:val="24"/>
+        </w:rPr>
+      </w:pPr>
+      <w:r>
+        <w:rPr>
+          <w:sz w:val="24"/>
+          <w:szCs w:val="24"/>
+        </w:rPr>
         <w:lastRenderedPageBreak/>
-        <w:t>&lt;head&gt;</w:t>
-      </w:r>
-    </w:p>
-    <w:p>
-      <w:pPr>
-        <w:jc w:val="both"/>
-        <w:rPr>
-          <w:sz w:val="24"/>
-          <w:szCs w:val="24"/>
-        </w:rPr>
-      </w:pPr>
-      <w:r>
-        <w:rPr>
-          <w:sz w:val="24"/>
-          <w:szCs w:val="24"/>
-        </w:rPr>
-        <w:t>  &lt;meta charset="UTF-8"&gt;</w:t>
-      </w:r>
-    </w:p>
-    <w:p>
-      <w:pPr>
-        <w:jc w:val="both"/>
-        <w:rPr>
-          <w:sz w:val="24"/>
-          <w:szCs w:val="24"/>
-        </w:rPr>
-      </w:pPr>
-      <w:r>
-        <w:rPr>
-          <w:sz w:val="24"/>
-          <w:szCs w:val="24"/>
-        </w:rPr>
-        <w:t>  &lt;title&gt;Student Registration Form&lt;/title&gt;</w:t>
-      </w:r>
-    </w:p>
-    <w:p>
-      <w:pPr>
-        <w:jc w:val="both"/>
-        <w:rPr>
-          <w:sz w:val="24"/>
-          <w:szCs w:val="24"/>
-        </w:rPr>
-      </w:pPr>
-      <w:r>
-        <w:rPr>
-          <w:sz w:val="24"/>
-          <w:szCs w:val="24"/>
-        </w:rPr>
-        <w:t>  &lt;style&gt;</w:t>
-      </w:r>
-    </w:p>
-    <w:p>
-      <w:pPr>
-        <w:jc w:val="both"/>
-        <w:rPr>
-          <w:sz w:val="24"/>
-          <w:szCs w:val="24"/>
-        </w:rPr>
-      </w:pPr>
-      <w:r>
-        <w:rPr>
-          <w:sz w:val="24"/>
-          <w:szCs w:val="24"/>
-        </w:rPr>
-        <w:t>    /* Reset &amp; font */</w:t>
-      </w:r>
-    </w:p>
-    <w:p>
-      <w:pPr>
-        <w:jc w:val="both"/>
-        <w:rPr>
-          <w:sz w:val="24"/>
-          <w:szCs w:val="24"/>
-        </w:rPr>
-      </w:pPr>
-      <w:r>
-        <w:rPr>
-          <w:sz w:val="24"/>
-          <w:szCs w:val="24"/>
-        </w:rPr>
-        <w:t>    * {</w:t>
-      </w:r>
-    </w:p>
-    <w:p>
-      <w:pPr>
-        <w:jc w:val="both"/>
-        <w:rPr>
-          <w:sz w:val="24"/>
-          <w:szCs w:val="24"/>
-        </w:rPr>
-      </w:pPr>
-      <w:r>
-        <w:rPr>
-          <w:sz w:val="24"/>
-          <w:szCs w:val="24"/>
-        </w:rPr>
-        <w:t>      margin: 0;</w:t>
-      </w:r>
-    </w:p>
-    <w:p>
-      <w:pPr>
-        <w:jc w:val="both"/>
-        <w:rPr>
-          <w:sz w:val="24"/>
-          <w:szCs w:val="24"/>
-        </w:rPr>
-      </w:pPr>
-      <w:r>
-        <w:rPr>
-          <w:sz w:val="24"/>
-          <w:szCs w:val="24"/>
-        </w:rPr>
-        <w:t>      padding: 0;</w:t>
-      </w:r>
-    </w:p>
-    <w:p>
-      <w:pPr>
-        <w:jc w:val="both"/>
-        <w:rPr>
-          <w:sz w:val="24"/>
-          <w:szCs w:val="24"/>
-        </w:rPr>
-      </w:pPr>
-      <w:r>
-        <w:rPr>
-          <w:sz w:val="24"/>
-          <w:szCs w:val="24"/>
-        </w:rPr>
-        <w:t>      box-sizing: border-box;</w:t>
-      </w:r>
-    </w:p>
-    <w:p>
-      <w:pPr>
-        <w:jc w:val="both"/>
-        <w:rPr>
-          <w:sz w:val="24"/>
-          <w:szCs w:val="24"/>
-        </w:rPr>
-      </w:pPr>
-      <w:r>
-        <w:rPr>
-          <w:sz w:val="24"/>
-          <w:szCs w:val="24"/>
-        </w:rPr>
-        <w:t>      font-family: 'Segoe UI', Tahoma, Geneva, Verdana, sans-serif;</w:t>
+        <w:t>      border-radius: 12px;</w:t>
+      </w:r>
+    </w:p>
+    <w:p>
+      <w:pPr>
+        <w:jc w:val="both"/>
+        <w:rPr>
+          <w:sz w:val="24"/>
+          <w:szCs w:val="24"/>
+        </w:rPr>
+      </w:pPr>
+      <w:r>
+        <w:rPr>
+          <w:sz w:val="24"/>
+          <w:szCs w:val="24"/>
+        </w:rPr>
+        <w:t>      max-width: 420px;</w:t>
+      </w:r>
+    </w:p>
+    <w:p>
+      <w:pPr>
+        <w:jc w:val="both"/>
+        <w:rPr>
+          <w:sz w:val="24"/>
+          <w:szCs w:val="24"/>
+        </w:rPr>
+      </w:pPr>
+      <w:r>
+        <w:rPr>
+          <w:sz w:val="24"/>
+          <w:szCs w:val="24"/>
+        </w:rPr>
+        <w:t>      width: 100%;</w:t>
+      </w:r>
+    </w:p>
+    <w:p>
+      <w:pPr>
+        <w:jc w:val="both"/>
+        <w:rPr>
+          <w:sz w:val="24"/>
+          <w:szCs w:val="24"/>
+        </w:rPr>
+      </w:pPr>
+      <w:r>
+        <w:rPr>
+          <w:sz w:val="24"/>
+          <w:szCs w:val="24"/>
+        </w:rPr>
+        <w:t xml:space="preserve">      box-shadow: 0 10px 25px </w:t>
+      </w:r>
+      <w:proofErr w:type="spellStart"/>
+      <w:r>
+        <w:rPr>
+          <w:sz w:val="24"/>
+          <w:szCs w:val="24"/>
+        </w:rPr>
+        <w:t>rgba</w:t>
+      </w:r>
+      <w:proofErr w:type="spellEnd"/>
+      <w:r>
+        <w:rPr>
+          <w:sz w:val="24"/>
+          <w:szCs w:val="24"/>
+        </w:rPr>
+        <w:t>(0, 0, 0, 0.1);</w:t>
       </w:r>
     </w:p>
     <w:p>
@@ -652,7 +1062,55 @@
           <w:sz w:val="24"/>
           <w:szCs w:val="24"/>
         </w:rPr>
-        <w:t>    body {</w:t>
+        <w:t>    h2 {</w:t>
+      </w:r>
+    </w:p>
+    <w:p>
+      <w:pPr>
+        <w:jc w:val="both"/>
+        <w:rPr>
+          <w:sz w:val="24"/>
+          <w:szCs w:val="24"/>
+        </w:rPr>
+      </w:pPr>
+      <w:r>
+        <w:rPr>
+          <w:sz w:val="24"/>
+          <w:szCs w:val="24"/>
+        </w:rPr>
+        <w:t xml:space="preserve">      text-align: </w:t>
+      </w:r>
+      <w:proofErr w:type="spellStart"/>
+      <w:r>
+        <w:rPr>
+          <w:sz w:val="24"/>
+          <w:szCs w:val="24"/>
+        </w:rPr>
+        <w:t>center</w:t>
+      </w:r>
+      <w:proofErr w:type="spellEnd"/>
+      <w:r>
+        <w:rPr>
+          <w:sz w:val="24"/>
+          <w:szCs w:val="24"/>
+        </w:rPr>
+        <w:t>;</w:t>
+      </w:r>
+    </w:p>
+    <w:p>
+      <w:pPr>
+        <w:jc w:val="both"/>
+        <w:rPr>
+          <w:sz w:val="24"/>
+          <w:szCs w:val="24"/>
+        </w:rPr>
+      </w:pPr>
+      <w:r>
+        <w:rPr>
+          <w:sz w:val="24"/>
+          <w:szCs w:val="24"/>
+        </w:rPr>
+        <w:t>      margin-bottom: 20px;</w:t>
       </w:r>
     </w:p>
     <w:p>
@@ -670,61 +1128,13 @@
         </w:rPr>
         <w:t xml:space="preserve">      </w:t>
       </w:r>
-    </w:p>
-    <w:p>
-      <w:pPr>
-        <w:jc w:val="both"/>
-        <w:rPr>
-          <w:sz w:val="24"/>
-          <w:szCs w:val="24"/>
-        </w:rPr>
-      </w:pPr>
-      <w:r>
-        <w:rPr>
-          <w:sz w:val="24"/>
-          <w:szCs w:val="24"/>
-        </w:rPr>
-        <w:t>      min-height: 100vh;</w:t>
-      </w:r>
-    </w:p>
-    <w:p>
-      <w:pPr>
-        <w:jc w:val="both"/>
-        <w:rPr>
-          <w:sz w:val="24"/>
-          <w:szCs w:val="24"/>
-        </w:rPr>
-      </w:pPr>
-      <w:r>
-        <w:rPr>
-          <w:sz w:val="24"/>
-          <w:szCs w:val="24"/>
-        </w:rPr>
-        <w:t>      display: flex;</w:t>
-      </w:r>
-    </w:p>
-    <w:p>
-      <w:pPr>
-        <w:jc w:val="both"/>
-        <w:rPr>
-          <w:sz w:val="24"/>
-          <w:szCs w:val="24"/>
-        </w:rPr>
-      </w:pPr>
-      <w:r>
-        <w:rPr>
-          <w:sz w:val="24"/>
-          <w:szCs w:val="24"/>
-        </w:rPr>
-        <w:t xml:space="preserve">      justify-content: </w:t>
-      </w:r>
       <w:proofErr w:type="spellStart"/>
       <w:r>
         <w:rPr>
           <w:sz w:val="24"/>
           <w:szCs w:val="24"/>
         </w:rPr>
-        <w:t>center</w:t>
+        <w:t>color</w:t>
       </w:r>
       <w:proofErr w:type="spellEnd"/>
       <w:r>
@@ -732,23 +1142,112 @@
           <w:sz w:val="24"/>
           <w:szCs w:val="24"/>
         </w:rPr>
-        <w:t>;</w:t>
-      </w:r>
-    </w:p>
-    <w:p>
-      <w:pPr>
-        <w:jc w:val="both"/>
-        <w:rPr>
-          <w:sz w:val="24"/>
-          <w:szCs w:val="24"/>
-        </w:rPr>
-      </w:pPr>
-      <w:r>
-        <w:rPr>
-          <w:sz w:val="24"/>
-          <w:szCs w:val="24"/>
-        </w:rPr>
-        <w:t xml:space="preserve">      align-items: </w:t>
+        <w:t>: #333;</w:t>
+      </w:r>
+    </w:p>
+    <w:p>
+      <w:pPr>
+        <w:jc w:val="both"/>
+        <w:rPr>
+          <w:sz w:val="24"/>
+          <w:szCs w:val="24"/>
+        </w:rPr>
+      </w:pPr>
+      <w:r>
+        <w:rPr>
+          <w:sz w:val="24"/>
+          <w:szCs w:val="24"/>
+        </w:rPr>
+        <w:t>      font-size: 26px;</w:t>
+      </w:r>
+    </w:p>
+    <w:p>
+      <w:pPr>
+        <w:jc w:val="both"/>
+        <w:rPr>
+          <w:sz w:val="24"/>
+          <w:szCs w:val="24"/>
+        </w:rPr>
+      </w:pPr>
+      <w:r>
+        <w:rPr>
+          <w:sz w:val="24"/>
+          <w:szCs w:val="24"/>
+        </w:rPr>
+        <w:t>    }</w:t>
+      </w:r>
+    </w:p>
+    <w:p>
+      <w:pPr>
+        <w:jc w:val="both"/>
+        <w:rPr>
+          <w:sz w:val="24"/>
+          <w:szCs w:val="24"/>
+        </w:rPr>
+      </w:pPr>
+    </w:p>
+    <w:p>
+      <w:pPr>
+        <w:jc w:val="both"/>
+        <w:rPr>
+          <w:sz w:val="24"/>
+          <w:szCs w:val="24"/>
+        </w:rPr>
+      </w:pPr>
+      <w:r>
+        <w:rPr>
+          <w:sz w:val="24"/>
+          <w:szCs w:val="24"/>
+        </w:rPr>
+        <w:t>    label {</w:t>
+      </w:r>
+    </w:p>
+    <w:p>
+      <w:pPr>
+        <w:jc w:val="both"/>
+        <w:rPr>
+          <w:sz w:val="24"/>
+          <w:szCs w:val="24"/>
+        </w:rPr>
+      </w:pPr>
+      <w:r>
+        <w:rPr>
+          <w:sz w:val="24"/>
+          <w:szCs w:val="24"/>
+        </w:rPr>
+        <w:t>      font-weight: 500;</w:t>
+      </w:r>
+    </w:p>
+    <w:p>
+      <w:pPr>
+        <w:jc w:val="both"/>
+        <w:rPr>
+          <w:sz w:val="24"/>
+          <w:szCs w:val="24"/>
+        </w:rPr>
+      </w:pPr>
+      <w:r>
+        <w:rPr>
+          <w:sz w:val="24"/>
+          <w:szCs w:val="24"/>
+        </w:rPr>
+        <w:t>      margin-top: 15px;</w:t>
+      </w:r>
+    </w:p>
+    <w:p>
+      <w:pPr>
+        <w:jc w:val="both"/>
+        <w:rPr>
+          <w:sz w:val="24"/>
+          <w:szCs w:val="24"/>
+        </w:rPr>
+      </w:pPr>
+      <w:r>
+        <w:rPr>
+          <w:sz w:val="24"/>
+          <w:szCs w:val="24"/>
+        </w:rPr>
+        <w:t xml:space="preserve">      </w:t>
       </w:r>
       <w:proofErr w:type="spellStart"/>
       <w:r>
@@ -756,7 +1255,7 @@
           <w:sz w:val="24"/>
           <w:szCs w:val="24"/>
         </w:rPr>
-        <w:t>center</w:t>
+        <w:t>color</w:t>
       </w:r>
       <w:proofErr w:type="spellEnd"/>
       <w:r>
@@ -764,23 +1263,23 @@
           <w:sz w:val="24"/>
           <w:szCs w:val="24"/>
         </w:rPr>
-        <w:t>;</w:t>
-      </w:r>
-    </w:p>
-    <w:p>
-      <w:pPr>
-        <w:jc w:val="both"/>
-        <w:rPr>
-          <w:sz w:val="24"/>
-          <w:szCs w:val="24"/>
-        </w:rPr>
-      </w:pPr>
-      <w:r>
-        <w:rPr>
-          <w:sz w:val="24"/>
-          <w:szCs w:val="24"/>
-        </w:rPr>
-        <w:t>      padding: 20px;</w:t>
+        <w:t>: #444;</w:t>
+      </w:r>
+    </w:p>
+    <w:p>
+      <w:pPr>
+        <w:jc w:val="both"/>
+        <w:rPr>
+          <w:sz w:val="24"/>
+          <w:szCs w:val="24"/>
+        </w:rPr>
+      </w:pPr>
+      <w:r>
+        <w:rPr>
+          <w:sz w:val="24"/>
+          <w:szCs w:val="24"/>
+        </w:rPr>
+        <w:t>      display: block;</w:t>
       </w:r>
     </w:p>
     <w:p>
@@ -821,23 +1320,160 @@
           <w:sz w:val="24"/>
           <w:szCs w:val="24"/>
         </w:rPr>
-        <w:t>    form {</w:t>
-      </w:r>
-    </w:p>
-    <w:p>
-      <w:pPr>
-        <w:jc w:val="both"/>
-        <w:rPr>
-          <w:sz w:val="24"/>
-          <w:szCs w:val="24"/>
-        </w:rPr>
-      </w:pPr>
-      <w:r>
-        <w:rPr>
-          <w:sz w:val="24"/>
-          <w:szCs w:val="24"/>
-        </w:rPr>
-        <w:t>      background-</w:t>
+        <w:t>    input {</w:t>
+      </w:r>
+    </w:p>
+    <w:p>
+      <w:pPr>
+        <w:jc w:val="both"/>
+        <w:rPr>
+          <w:sz w:val="24"/>
+          <w:szCs w:val="24"/>
+        </w:rPr>
+      </w:pPr>
+      <w:r>
+        <w:rPr>
+          <w:sz w:val="24"/>
+          <w:szCs w:val="24"/>
+        </w:rPr>
+        <w:t>      width: 100%;</w:t>
+      </w:r>
+    </w:p>
+    <w:p>
+      <w:pPr>
+        <w:jc w:val="both"/>
+        <w:rPr>
+          <w:sz w:val="24"/>
+          <w:szCs w:val="24"/>
+        </w:rPr>
+      </w:pPr>
+      <w:r>
+        <w:rPr>
+          <w:sz w:val="24"/>
+          <w:szCs w:val="24"/>
+        </w:rPr>
+        <w:t>      padding: 12px;</w:t>
+      </w:r>
+    </w:p>
+    <w:p>
+      <w:pPr>
+        <w:jc w:val="both"/>
+        <w:rPr>
+          <w:sz w:val="24"/>
+          <w:szCs w:val="24"/>
+        </w:rPr>
+      </w:pPr>
+      <w:r>
+        <w:rPr>
+          <w:sz w:val="24"/>
+          <w:szCs w:val="24"/>
+        </w:rPr>
+        <w:t>      margin-top: 8px;</w:t>
+      </w:r>
+    </w:p>
+    <w:p>
+      <w:pPr>
+        <w:jc w:val="both"/>
+        <w:rPr>
+          <w:sz w:val="24"/>
+          <w:szCs w:val="24"/>
+        </w:rPr>
+      </w:pPr>
+      <w:r>
+        <w:rPr>
+          <w:sz w:val="24"/>
+          <w:szCs w:val="24"/>
+        </w:rPr>
+        <w:t>      border: 1px solid #ccc;</w:t>
+      </w:r>
+    </w:p>
+    <w:p>
+      <w:pPr>
+        <w:jc w:val="both"/>
+        <w:rPr>
+          <w:sz w:val="24"/>
+          <w:szCs w:val="24"/>
+        </w:rPr>
+      </w:pPr>
+      <w:r>
+        <w:rPr>
+          <w:sz w:val="24"/>
+          <w:szCs w:val="24"/>
+        </w:rPr>
+        <w:t>      border-radius: 8px;</w:t>
+      </w:r>
+    </w:p>
+    <w:p>
+      <w:pPr>
+        <w:jc w:val="both"/>
+        <w:rPr>
+          <w:sz w:val="24"/>
+          <w:szCs w:val="24"/>
+        </w:rPr>
+      </w:pPr>
+      <w:r>
+        <w:rPr>
+          <w:sz w:val="24"/>
+          <w:szCs w:val="24"/>
+        </w:rPr>
+        <w:t>      font-size: 16px;</w:t>
+      </w:r>
+    </w:p>
+    <w:p>
+      <w:pPr>
+        <w:jc w:val="both"/>
+        <w:rPr>
+          <w:sz w:val="24"/>
+          <w:szCs w:val="24"/>
+        </w:rPr>
+      </w:pPr>
+      <w:r>
+        <w:rPr>
+          <w:sz w:val="24"/>
+          <w:szCs w:val="24"/>
+        </w:rPr>
+        <w:t>      transition: all 0.3s ease;</w:t>
+      </w:r>
+    </w:p>
+    <w:p>
+      <w:pPr>
+        <w:jc w:val="both"/>
+        <w:rPr>
+          <w:sz w:val="24"/>
+          <w:szCs w:val="24"/>
+        </w:rPr>
+      </w:pPr>
+      <w:r>
+        <w:rPr>
+          <w:sz w:val="24"/>
+          <w:szCs w:val="24"/>
+        </w:rPr>
+        <w:t>    }</w:t>
+      </w:r>
+    </w:p>
+    <w:p>
+      <w:pPr>
+        <w:jc w:val="both"/>
+        <w:rPr>
+          <w:sz w:val="24"/>
+          <w:szCs w:val="24"/>
+        </w:rPr>
+      </w:pPr>
+    </w:p>
+    <w:p>
+      <w:pPr>
+        <w:jc w:val="both"/>
+        <w:rPr>
+          <w:sz w:val="24"/>
+          <w:szCs w:val="24"/>
+        </w:rPr>
+      </w:pPr>
+      <w:r>
+        <w:rPr>
+          <w:sz w:val="24"/>
+          <w:szCs w:val="24"/>
+        </w:rPr>
+        <w:t xml:space="preserve">    </w:t>
       </w:r>
       <w:proofErr w:type="spellStart"/>
       <w:r>
@@ -845,6 +1481,38 @@
           <w:sz w:val="24"/>
           <w:szCs w:val="24"/>
         </w:rPr>
+        <w:t>input:focus</w:t>
+      </w:r>
+      <w:proofErr w:type="spellEnd"/>
+      <w:r>
+        <w:rPr>
+          <w:sz w:val="24"/>
+          <w:szCs w:val="24"/>
+        </w:rPr>
+        <w:t xml:space="preserve"> {</w:t>
+      </w:r>
+    </w:p>
+    <w:p>
+      <w:pPr>
+        <w:jc w:val="both"/>
+        <w:rPr>
+          <w:sz w:val="24"/>
+          <w:szCs w:val="24"/>
+        </w:rPr>
+      </w:pPr>
+      <w:r>
+        <w:rPr>
+          <w:sz w:val="24"/>
+          <w:szCs w:val="24"/>
+        </w:rPr>
+        <w:t>      border-</w:t>
+      </w:r>
+      <w:proofErr w:type="spellStart"/>
+      <w:r>
+        <w:rPr>
+          <w:sz w:val="24"/>
+          <w:szCs w:val="24"/>
+        </w:rPr>
         <w:t>color</w:t>
       </w:r>
       <w:proofErr w:type="spellEnd"/>
@@ -853,55 +1521,112 @@
           <w:sz w:val="24"/>
           <w:szCs w:val="24"/>
         </w:rPr>
-        <w:t>: #ffffff;</w:t>
-      </w:r>
-    </w:p>
-    <w:p>
-      <w:pPr>
-        <w:jc w:val="both"/>
-        <w:rPr>
-          <w:sz w:val="24"/>
-          <w:szCs w:val="24"/>
-        </w:rPr>
-      </w:pPr>
-      <w:r>
-        <w:rPr>
-          <w:sz w:val="24"/>
-          <w:szCs w:val="24"/>
-        </w:rPr>
-        <w:t>      padding: 30px 40px;</w:t>
-      </w:r>
-    </w:p>
-    <w:p>
-      <w:pPr>
-        <w:jc w:val="both"/>
-        <w:rPr>
-          <w:sz w:val="24"/>
-          <w:szCs w:val="24"/>
-        </w:rPr>
-      </w:pPr>
-      <w:r>
-        <w:rPr>
-          <w:sz w:val="24"/>
-          <w:szCs w:val="24"/>
-        </w:rPr>
-        <w:t>      border-radius: 12px;</w:t>
-      </w:r>
-    </w:p>
-    <w:p>
-      <w:pPr>
-        <w:jc w:val="both"/>
-        <w:rPr>
-          <w:sz w:val="24"/>
-          <w:szCs w:val="24"/>
-        </w:rPr>
-      </w:pPr>
-      <w:r>
-        <w:rPr>
-          <w:sz w:val="24"/>
-          <w:szCs w:val="24"/>
-        </w:rPr>
-        <w:t>      max-width: 420px;</w:t>
+        <w:t>: #2575fc;</w:t>
+      </w:r>
+    </w:p>
+    <w:p>
+      <w:pPr>
+        <w:jc w:val="both"/>
+        <w:rPr>
+          <w:sz w:val="24"/>
+          <w:szCs w:val="24"/>
+        </w:rPr>
+      </w:pPr>
+      <w:r>
+        <w:rPr>
+          <w:sz w:val="24"/>
+          <w:szCs w:val="24"/>
+        </w:rPr>
+        <w:t xml:space="preserve">      box-shadow: 0 0 8px </w:t>
+      </w:r>
+      <w:proofErr w:type="spellStart"/>
+      <w:r>
+        <w:rPr>
+          <w:sz w:val="24"/>
+          <w:szCs w:val="24"/>
+        </w:rPr>
+        <w:t>rgba</w:t>
+      </w:r>
+      <w:proofErr w:type="spellEnd"/>
+      <w:r>
+        <w:rPr>
+          <w:sz w:val="24"/>
+          <w:szCs w:val="24"/>
+        </w:rPr>
+        <w:t>(37, 117, 252, 0.3);</w:t>
+      </w:r>
+    </w:p>
+    <w:p>
+      <w:pPr>
+        <w:jc w:val="both"/>
+        <w:rPr>
+          <w:sz w:val="24"/>
+          <w:szCs w:val="24"/>
+        </w:rPr>
+      </w:pPr>
+      <w:r>
+        <w:rPr>
+          <w:sz w:val="24"/>
+          <w:szCs w:val="24"/>
+        </w:rPr>
+        <w:t>      outline: none;</w:t>
+      </w:r>
+    </w:p>
+    <w:p>
+      <w:pPr>
+        <w:jc w:val="both"/>
+        <w:rPr>
+          <w:sz w:val="24"/>
+          <w:szCs w:val="24"/>
+        </w:rPr>
+      </w:pPr>
+      <w:r>
+        <w:rPr>
+          <w:sz w:val="24"/>
+          <w:szCs w:val="24"/>
+        </w:rPr>
+        <w:t>    }</w:t>
+      </w:r>
+    </w:p>
+    <w:p>
+      <w:pPr>
+        <w:jc w:val="both"/>
+        <w:rPr>
+          <w:sz w:val="24"/>
+          <w:szCs w:val="24"/>
+        </w:rPr>
+      </w:pPr>
+    </w:p>
+    <w:p>
+      <w:pPr>
+        <w:jc w:val="both"/>
+        <w:rPr>
+          <w:sz w:val="24"/>
+          <w:szCs w:val="24"/>
+        </w:rPr>
+      </w:pPr>
+      <w:r>
+        <w:rPr>
+          <w:sz w:val="24"/>
+          <w:szCs w:val="24"/>
+        </w:rPr>
+        <w:t>    button {</w:t>
+      </w:r>
+    </w:p>
+    <w:p>
+      <w:pPr>
+        <w:jc w:val="both"/>
+        <w:rPr>
+          <w:sz w:val="24"/>
+          <w:szCs w:val="24"/>
+        </w:rPr>
+      </w:pPr>
+      <w:r>
+        <w:rPr>
+          <w:sz w:val="24"/>
+          <w:szCs w:val="24"/>
+        </w:rPr>
+        <w:t>      margin-top: 20px;</w:t>
       </w:r>
     </w:p>
     <w:p>
@@ -933,7 +1658,39 @@
           <w:sz w:val="24"/>
           <w:szCs w:val="24"/>
         </w:rPr>
-        <w:t xml:space="preserve">      box-shadow: 0 10px 25px </w:t>
+        <w:t>      padding: 14px;</w:t>
+      </w:r>
+    </w:p>
+    <w:p>
+      <w:pPr>
+        <w:jc w:val="both"/>
+        <w:rPr>
+          <w:sz w:val="24"/>
+          <w:szCs w:val="24"/>
+        </w:rPr>
+      </w:pPr>
+      <w:r>
+        <w:rPr>
+          <w:sz w:val="24"/>
+          <w:szCs w:val="24"/>
+        </w:rPr>
+        <w:t>      background: linear-gradient(90deg, #6a11cb, #2575fc);</w:t>
+      </w:r>
+    </w:p>
+    <w:p>
+      <w:pPr>
+        <w:jc w:val="both"/>
+        <w:rPr>
+          <w:sz w:val="24"/>
+          <w:szCs w:val="24"/>
+        </w:rPr>
+      </w:pPr>
+      <w:r>
+        <w:rPr>
+          <w:sz w:val="24"/>
+          <w:szCs w:val="24"/>
+        </w:rPr>
+        <w:t xml:space="preserve">      </w:t>
       </w:r>
       <w:proofErr w:type="spellStart"/>
       <w:r>
@@ -941,7 +1698,7 @@
           <w:sz w:val="24"/>
           <w:szCs w:val="24"/>
         </w:rPr>
-        <w:t>rgba</w:t>
+        <w:t>color</w:t>
       </w:r>
       <w:proofErr w:type="spellEnd"/>
       <w:r>
@@ -949,7 +1706,87 @@
           <w:sz w:val="24"/>
           <w:szCs w:val="24"/>
         </w:rPr>
-        <w:t>(0, 0, 0, 0.1);</w:t>
+        <w:t>: #fff;</w:t>
+      </w:r>
+    </w:p>
+    <w:p>
+      <w:pPr>
+        <w:jc w:val="both"/>
+        <w:rPr>
+          <w:sz w:val="24"/>
+          <w:szCs w:val="24"/>
+        </w:rPr>
+      </w:pPr>
+      <w:r>
+        <w:rPr>
+          <w:sz w:val="24"/>
+          <w:szCs w:val="24"/>
+        </w:rPr>
+        <w:t>      border: none;</w:t>
+      </w:r>
+    </w:p>
+    <w:p>
+      <w:pPr>
+        <w:jc w:val="both"/>
+        <w:rPr>
+          <w:sz w:val="24"/>
+          <w:szCs w:val="24"/>
+        </w:rPr>
+      </w:pPr>
+      <w:r>
+        <w:rPr>
+          <w:sz w:val="24"/>
+          <w:szCs w:val="24"/>
+        </w:rPr>
+        <w:t>      border-radius: 8px;</w:t>
+      </w:r>
+    </w:p>
+    <w:p>
+      <w:pPr>
+        <w:jc w:val="both"/>
+        <w:rPr>
+          <w:sz w:val="24"/>
+          <w:szCs w:val="24"/>
+        </w:rPr>
+      </w:pPr>
+      <w:r>
+        <w:rPr>
+          <w:sz w:val="24"/>
+          <w:szCs w:val="24"/>
+        </w:rPr>
+        <w:t>      font-size: 18px;</w:t>
+      </w:r>
+    </w:p>
+    <w:p>
+      <w:pPr>
+        <w:jc w:val="both"/>
+        <w:rPr>
+          <w:sz w:val="24"/>
+          <w:szCs w:val="24"/>
+        </w:rPr>
+      </w:pPr>
+      <w:r>
+        <w:rPr>
+          <w:sz w:val="24"/>
+          <w:szCs w:val="24"/>
+        </w:rPr>
+        <w:t>      cursor: pointer;</w:t>
+      </w:r>
+    </w:p>
+    <w:p>
+      <w:pPr>
+        <w:jc w:val="both"/>
+        <w:rPr>
+          <w:sz w:val="24"/>
+          <w:szCs w:val="24"/>
+        </w:rPr>
+      </w:pPr>
+      <w:r>
+        <w:rPr>
+          <w:sz w:val="24"/>
+          <w:szCs w:val="24"/>
+        </w:rPr>
+        <w:t>      transition: background 0.3s ease;</w:t>
       </w:r>
     </w:p>
     <w:p>
@@ -990,23 +1827,7 @@
           <w:sz w:val="24"/>
           <w:szCs w:val="24"/>
         </w:rPr>
-        <w:t>    h2 {</w:t>
-      </w:r>
-    </w:p>
-    <w:p>
-      <w:pPr>
-        <w:jc w:val="both"/>
-        <w:rPr>
-          <w:sz w:val="24"/>
-          <w:szCs w:val="24"/>
-        </w:rPr>
-      </w:pPr>
-      <w:r>
-        <w:rPr>
-          <w:sz w:val="24"/>
-          <w:szCs w:val="24"/>
-        </w:rPr>
-        <w:t xml:space="preserve">      text-align: </w:t>
+        <w:t xml:space="preserve">    </w:t>
       </w:r>
       <w:proofErr w:type="spellStart"/>
       <w:r>
@@ -1014,7 +1835,7 @@
           <w:sz w:val="24"/>
           <w:szCs w:val="24"/>
         </w:rPr>
-        <w:t>center</w:t>
+        <w:t>button:hover</w:t>
       </w:r>
       <w:proofErr w:type="spellEnd"/>
       <w:r>
@@ -1022,71 +1843,23 @@
           <w:sz w:val="24"/>
           <w:szCs w:val="24"/>
         </w:rPr>
-        <w:t>;</w:t>
-      </w:r>
-    </w:p>
-    <w:p>
-      <w:pPr>
-        <w:jc w:val="both"/>
-        <w:rPr>
-          <w:sz w:val="24"/>
-          <w:szCs w:val="24"/>
-        </w:rPr>
-      </w:pPr>
-      <w:r>
-        <w:rPr>
-          <w:sz w:val="24"/>
-          <w:szCs w:val="24"/>
-        </w:rPr>
-        <w:t>      margin-bottom: 20px;</w:t>
-      </w:r>
-    </w:p>
-    <w:p>
-      <w:pPr>
-        <w:jc w:val="both"/>
-        <w:rPr>
-          <w:sz w:val="24"/>
-          <w:szCs w:val="24"/>
-        </w:rPr>
-      </w:pPr>
-      <w:r>
-        <w:rPr>
-          <w:sz w:val="24"/>
-          <w:szCs w:val="24"/>
-        </w:rPr>
-        <w:t xml:space="preserve">      </w:t>
-      </w:r>
-      <w:proofErr w:type="spellStart"/>
-      <w:r>
-        <w:rPr>
-          <w:sz w:val="24"/>
-          <w:szCs w:val="24"/>
-        </w:rPr>
-        <w:t>color</w:t>
-      </w:r>
-      <w:proofErr w:type="spellEnd"/>
-      <w:r>
-        <w:rPr>
-          <w:sz w:val="24"/>
-          <w:szCs w:val="24"/>
-        </w:rPr>
-        <w:t>: #333;</w:t>
-      </w:r>
-    </w:p>
-    <w:p>
-      <w:pPr>
-        <w:jc w:val="both"/>
-        <w:rPr>
-          <w:sz w:val="24"/>
-          <w:szCs w:val="24"/>
-        </w:rPr>
-      </w:pPr>
-      <w:r>
-        <w:rPr>
-          <w:sz w:val="24"/>
-          <w:szCs w:val="24"/>
-        </w:rPr>
-        <w:t>      font-size: 26px;</w:t>
+        <w:t xml:space="preserve"> {</w:t>
+      </w:r>
+    </w:p>
+    <w:p>
+      <w:pPr>
+        <w:jc w:val="both"/>
+        <w:rPr>
+          <w:sz w:val="24"/>
+          <w:szCs w:val="24"/>
+        </w:rPr>
+      </w:pPr>
+      <w:r>
+        <w:rPr>
+          <w:sz w:val="24"/>
+          <w:szCs w:val="24"/>
+        </w:rPr>
+        <w:t>      background: linear-gradient(90deg, #5a0ecb, #1e65fc);</w:t>
       </w:r>
     </w:p>
     <w:p>
@@ -1113,708 +1886,6 @@
           <w:szCs w:val="24"/>
         </w:rPr>
       </w:pPr>
-    </w:p>
-    <w:p>
-      <w:pPr>
-        <w:jc w:val="both"/>
-        <w:rPr>
-          <w:sz w:val="24"/>
-          <w:szCs w:val="24"/>
-        </w:rPr>
-      </w:pPr>
-      <w:r>
-        <w:rPr>
-          <w:sz w:val="24"/>
-          <w:szCs w:val="24"/>
-        </w:rPr>
-        <w:t>    label {</w:t>
-      </w:r>
-    </w:p>
-    <w:p>
-      <w:pPr>
-        <w:jc w:val="both"/>
-        <w:rPr>
-          <w:sz w:val="24"/>
-          <w:szCs w:val="24"/>
-        </w:rPr>
-      </w:pPr>
-      <w:r>
-        <w:rPr>
-          <w:sz w:val="24"/>
-          <w:szCs w:val="24"/>
-        </w:rPr>
-        <w:t>      font-weight: 500;</w:t>
-      </w:r>
-    </w:p>
-    <w:p>
-      <w:pPr>
-        <w:jc w:val="both"/>
-        <w:rPr>
-          <w:sz w:val="24"/>
-          <w:szCs w:val="24"/>
-        </w:rPr>
-      </w:pPr>
-      <w:r>
-        <w:rPr>
-          <w:sz w:val="24"/>
-          <w:szCs w:val="24"/>
-        </w:rPr>
-        <w:t>      margin-top: 15px;</w:t>
-      </w:r>
-    </w:p>
-    <w:p>
-      <w:pPr>
-        <w:jc w:val="both"/>
-        <w:rPr>
-          <w:sz w:val="24"/>
-          <w:szCs w:val="24"/>
-        </w:rPr>
-      </w:pPr>
-      <w:r>
-        <w:rPr>
-          <w:sz w:val="24"/>
-          <w:szCs w:val="24"/>
-        </w:rPr>
-        <w:t xml:space="preserve">      </w:t>
-      </w:r>
-      <w:proofErr w:type="spellStart"/>
-      <w:r>
-        <w:rPr>
-          <w:sz w:val="24"/>
-          <w:szCs w:val="24"/>
-        </w:rPr>
-        <w:t>color</w:t>
-      </w:r>
-      <w:proofErr w:type="spellEnd"/>
-      <w:r>
-        <w:rPr>
-          <w:sz w:val="24"/>
-          <w:szCs w:val="24"/>
-        </w:rPr>
-        <w:t>: #444;</w:t>
-      </w:r>
-    </w:p>
-    <w:p>
-      <w:pPr>
-        <w:jc w:val="both"/>
-        <w:rPr>
-          <w:sz w:val="24"/>
-          <w:szCs w:val="24"/>
-        </w:rPr>
-      </w:pPr>
-      <w:r>
-        <w:rPr>
-          <w:sz w:val="24"/>
-          <w:szCs w:val="24"/>
-        </w:rPr>
-        <w:t>      display: block;</w:t>
-      </w:r>
-    </w:p>
-    <w:p>
-      <w:pPr>
-        <w:jc w:val="both"/>
-        <w:rPr>
-          <w:sz w:val="24"/>
-          <w:szCs w:val="24"/>
-        </w:rPr>
-      </w:pPr>
-      <w:r>
-        <w:rPr>
-          <w:sz w:val="24"/>
-          <w:szCs w:val="24"/>
-        </w:rPr>
-        <w:t>    }</w:t>
-      </w:r>
-    </w:p>
-    <w:p>
-      <w:pPr>
-        <w:jc w:val="both"/>
-        <w:rPr>
-          <w:sz w:val="24"/>
-          <w:szCs w:val="24"/>
-        </w:rPr>
-      </w:pPr>
-    </w:p>
-    <w:p>
-      <w:pPr>
-        <w:jc w:val="both"/>
-        <w:rPr>
-          <w:sz w:val="24"/>
-          <w:szCs w:val="24"/>
-        </w:rPr>
-      </w:pPr>
-      <w:r>
-        <w:rPr>
-          <w:sz w:val="24"/>
-          <w:szCs w:val="24"/>
-        </w:rPr>
-        <w:t>    input {</w:t>
-      </w:r>
-    </w:p>
-    <w:p>
-      <w:pPr>
-        <w:jc w:val="both"/>
-        <w:rPr>
-          <w:sz w:val="24"/>
-          <w:szCs w:val="24"/>
-        </w:rPr>
-      </w:pPr>
-      <w:r>
-        <w:rPr>
-          <w:sz w:val="24"/>
-          <w:szCs w:val="24"/>
-        </w:rPr>
-        <w:t>      width: 100%;</w:t>
-      </w:r>
-    </w:p>
-    <w:p>
-      <w:pPr>
-        <w:jc w:val="both"/>
-        <w:rPr>
-          <w:sz w:val="24"/>
-          <w:szCs w:val="24"/>
-        </w:rPr>
-      </w:pPr>
-      <w:r>
-        <w:rPr>
-          <w:sz w:val="24"/>
-          <w:szCs w:val="24"/>
-        </w:rPr>
-        <w:t>      padding: 12px;</w:t>
-      </w:r>
-    </w:p>
-    <w:p>
-      <w:pPr>
-        <w:jc w:val="both"/>
-        <w:rPr>
-          <w:sz w:val="24"/>
-          <w:szCs w:val="24"/>
-        </w:rPr>
-      </w:pPr>
-      <w:r>
-        <w:rPr>
-          <w:sz w:val="24"/>
-          <w:szCs w:val="24"/>
-        </w:rPr>
-        <w:t>      margin-top: 8px;</w:t>
-      </w:r>
-    </w:p>
-    <w:p>
-      <w:pPr>
-        <w:jc w:val="both"/>
-        <w:rPr>
-          <w:sz w:val="24"/>
-          <w:szCs w:val="24"/>
-        </w:rPr>
-      </w:pPr>
-      <w:r>
-        <w:rPr>
-          <w:sz w:val="24"/>
-          <w:szCs w:val="24"/>
-        </w:rPr>
-        <w:t>      border: 1px solid #ccc;</w:t>
-      </w:r>
-    </w:p>
-    <w:p>
-      <w:pPr>
-        <w:jc w:val="both"/>
-        <w:rPr>
-          <w:sz w:val="24"/>
-          <w:szCs w:val="24"/>
-        </w:rPr>
-      </w:pPr>
-      <w:r>
-        <w:rPr>
-          <w:sz w:val="24"/>
-          <w:szCs w:val="24"/>
-        </w:rPr>
-        <w:t>      border-radius: 8px;</w:t>
-      </w:r>
-    </w:p>
-    <w:p>
-      <w:pPr>
-        <w:jc w:val="both"/>
-        <w:rPr>
-          <w:sz w:val="24"/>
-          <w:szCs w:val="24"/>
-        </w:rPr>
-      </w:pPr>
-      <w:r>
-        <w:rPr>
-          <w:sz w:val="24"/>
-          <w:szCs w:val="24"/>
-        </w:rPr>
-        <w:t>      font-size: 16px;</w:t>
-      </w:r>
-    </w:p>
-    <w:p>
-      <w:pPr>
-        <w:jc w:val="both"/>
-        <w:rPr>
-          <w:sz w:val="24"/>
-          <w:szCs w:val="24"/>
-        </w:rPr>
-      </w:pPr>
-      <w:r>
-        <w:rPr>
-          <w:sz w:val="24"/>
-          <w:szCs w:val="24"/>
-        </w:rPr>
-        <w:t>      transition: all 0.3s ease;</w:t>
-      </w:r>
-    </w:p>
-    <w:p>
-      <w:pPr>
-        <w:jc w:val="both"/>
-        <w:rPr>
-          <w:sz w:val="24"/>
-          <w:szCs w:val="24"/>
-        </w:rPr>
-      </w:pPr>
-      <w:r>
-        <w:rPr>
-          <w:sz w:val="24"/>
-          <w:szCs w:val="24"/>
-        </w:rPr>
-        <w:t>    }</w:t>
-      </w:r>
-    </w:p>
-    <w:p>
-      <w:pPr>
-        <w:jc w:val="both"/>
-        <w:rPr>
-          <w:sz w:val="24"/>
-          <w:szCs w:val="24"/>
-        </w:rPr>
-      </w:pPr>
-    </w:p>
-    <w:p>
-      <w:pPr>
-        <w:jc w:val="both"/>
-        <w:rPr>
-          <w:sz w:val="24"/>
-          <w:szCs w:val="24"/>
-        </w:rPr>
-      </w:pPr>
-      <w:r>
-        <w:rPr>
-          <w:sz w:val="24"/>
-          <w:szCs w:val="24"/>
-        </w:rPr>
-        <w:t xml:space="preserve">    </w:t>
-      </w:r>
-      <w:proofErr w:type="spellStart"/>
-      <w:r>
-        <w:rPr>
-          <w:sz w:val="24"/>
-          <w:szCs w:val="24"/>
-        </w:rPr>
-        <w:t>input:focus</w:t>
-      </w:r>
-      <w:proofErr w:type="spellEnd"/>
-      <w:r>
-        <w:rPr>
-          <w:sz w:val="24"/>
-          <w:szCs w:val="24"/>
-        </w:rPr>
-        <w:t xml:space="preserve"> {</w:t>
-      </w:r>
-    </w:p>
-    <w:p>
-      <w:pPr>
-        <w:jc w:val="both"/>
-        <w:rPr>
-          <w:sz w:val="24"/>
-          <w:szCs w:val="24"/>
-        </w:rPr>
-      </w:pPr>
-      <w:r>
-        <w:rPr>
-          <w:sz w:val="24"/>
-          <w:szCs w:val="24"/>
-        </w:rPr>
-        <w:t>      border-</w:t>
-      </w:r>
-      <w:proofErr w:type="spellStart"/>
-      <w:r>
-        <w:rPr>
-          <w:sz w:val="24"/>
-          <w:szCs w:val="24"/>
-        </w:rPr>
-        <w:t>color</w:t>
-      </w:r>
-      <w:proofErr w:type="spellEnd"/>
-      <w:r>
-        <w:rPr>
-          <w:sz w:val="24"/>
-          <w:szCs w:val="24"/>
-        </w:rPr>
-        <w:t>: #2575fc;</w:t>
-      </w:r>
-    </w:p>
-    <w:p>
-      <w:pPr>
-        <w:jc w:val="both"/>
-        <w:rPr>
-          <w:sz w:val="24"/>
-          <w:szCs w:val="24"/>
-        </w:rPr>
-      </w:pPr>
-      <w:r>
-        <w:rPr>
-          <w:sz w:val="24"/>
-          <w:szCs w:val="24"/>
-        </w:rPr>
-        <w:t xml:space="preserve">      box-shadow: 0 0 8px </w:t>
-      </w:r>
-      <w:proofErr w:type="spellStart"/>
-      <w:r>
-        <w:rPr>
-          <w:sz w:val="24"/>
-          <w:szCs w:val="24"/>
-        </w:rPr>
-        <w:t>rgba</w:t>
-      </w:r>
-      <w:proofErr w:type="spellEnd"/>
-      <w:r>
-        <w:rPr>
-          <w:sz w:val="24"/>
-          <w:szCs w:val="24"/>
-        </w:rPr>
-        <w:t>(37, 117, 252, 0.3);</w:t>
-      </w:r>
-    </w:p>
-    <w:p>
-      <w:pPr>
-        <w:jc w:val="both"/>
-        <w:rPr>
-          <w:sz w:val="24"/>
-          <w:szCs w:val="24"/>
-        </w:rPr>
-      </w:pPr>
-      <w:r>
-        <w:rPr>
-          <w:sz w:val="24"/>
-          <w:szCs w:val="24"/>
-        </w:rPr>
-        <w:t>      outline: none;</w:t>
-      </w:r>
-    </w:p>
-    <w:p>
-      <w:pPr>
-        <w:jc w:val="both"/>
-        <w:rPr>
-          <w:sz w:val="24"/>
-          <w:szCs w:val="24"/>
-        </w:rPr>
-      </w:pPr>
-      <w:r>
-        <w:rPr>
-          <w:sz w:val="24"/>
-          <w:szCs w:val="24"/>
-        </w:rPr>
-        <w:lastRenderedPageBreak/>
-        <w:t>    }</w:t>
-      </w:r>
-    </w:p>
-    <w:p>
-      <w:pPr>
-        <w:jc w:val="both"/>
-        <w:rPr>
-          <w:sz w:val="24"/>
-          <w:szCs w:val="24"/>
-        </w:rPr>
-      </w:pPr>
-    </w:p>
-    <w:p>
-      <w:pPr>
-        <w:jc w:val="both"/>
-        <w:rPr>
-          <w:sz w:val="24"/>
-          <w:szCs w:val="24"/>
-        </w:rPr>
-      </w:pPr>
-      <w:r>
-        <w:rPr>
-          <w:sz w:val="24"/>
-          <w:szCs w:val="24"/>
-        </w:rPr>
-        <w:t>    button {</w:t>
-      </w:r>
-    </w:p>
-    <w:p>
-      <w:pPr>
-        <w:jc w:val="both"/>
-        <w:rPr>
-          <w:sz w:val="24"/>
-          <w:szCs w:val="24"/>
-        </w:rPr>
-      </w:pPr>
-      <w:r>
-        <w:rPr>
-          <w:sz w:val="24"/>
-          <w:szCs w:val="24"/>
-        </w:rPr>
-        <w:t>      margin-top: 20px;</w:t>
-      </w:r>
-    </w:p>
-    <w:p>
-      <w:pPr>
-        <w:jc w:val="both"/>
-        <w:rPr>
-          <w:sz w:val="24"/>
-          <w:szCs w:val="24"/>
-        </w:rPr>
-      </w:pPr>
-      <w:r>
-        <w:rPr>
-          <w:sz w:val="24"/>
-          <w:szCs w:val="24"/>
-        </w:rPr>
-        <w:t>      width: 100%;</w:t>
-      </w:r>
-    </w:p>
-    <w:p>
-      <w:pPr>
-        <w:jc w:val="both"/>
-        <w:rPr>
-          <w:sz w:val="24"/>
-          <w:szCs w:val="24"/>
-        </w:rPr>
-      </w:pPr>
-      <w:r>
-        <w:rPr>
-          <w:sz w:val="24"/>
-          <w:szCs w:val="24"/>
-        </w:rPr>
-        <w:t>      padding: 14px;</w:t>
-      </w:r>
-    </w:p>
-    <w:p>
-      <w:pPr>
-        <w:jc w:val="both"/>
-        <w:rPr>
-          <w:sz w:val="24"/>
-          <w:szCs w:val="24"/>
-        </w:rPr>
-      </w:pPr>
-      <w:r>
-        <w:rPr>
-          <w:sz w:val="24"/>
-          <w:szCs w:val="24"/>
-        </w:rPr>
-        <w:t>      background: linear-gradient(90deg, #6a11cb, #2575fc);</w:t>
-      </w:r>
-    </w:p>
-    <w:p>
-      <w:pPr>
-        <w:jc w:val="both"/>
-        <w:rPr>
-          <w:sz w:val="24"/>
-          <w:szCs w:val="24"/>
-        </w:rPr>
-      </w:pPr>
-      <w:r>
-        <w:rPr>
-          <w:sz w:val="24"/>
-          <w:szCs w:val="24"/>
-        </w:rPr>
-        <w:t xml:space="preserve">      </w:t>
-      </w:r>
-      <w:proofErr w:type="spellStart"/>
-      <w:r>
-        <w:rPr>
-          <w:sz w:val="24"/>
-          <w:szCs w:val="24"/>
-        </w:rPr>
-        <w:t>color</w:t>
-      </w:r>
-      <w:proofErr w:type="spellEnd"/>
-      <w:r>
-        <w:rPr>
-          <w:sz w:val="24"/>
-          <w:szCs w:val="24"/>
-        </w:rPr>
-        <w:t>: #fff;</w:t>
-      </w:r>
-    </w:p>
-    <w:p>
-      <w:pPr>
-        <w:jc w:val="both"/>
-        <w:rPr>
-          <w:sz w:val="24"/>
-          <w:szCs w:val="24"/>
-        </w:rPr>
-      </w:pPr>
-      <w:r>
-        <w:rPr>
-          <w:sz w:val="24"/>
-          <w:szCs w:val="24"/>
-        </w:rPr>
-        <w:t>      border: none;</w:t>
-      </w:r>
-    </w:p>
-    <w:p>
-      <w:pPr>
-        <w:jc w:val="both"/>
-        <w:rPr>
-          <w:sz w:val="24"/>
-          <w:szCs w:val="24"/>
-        </w:rPr>
-      </w:pPr>
-      <w:r>
-        <w:rPr>
-          <w:sz w:val="24"/>
-          <w:szCs w:val="24"/>
-        </w:rPr>
-        <w:t>      border-radius: 8px;</w:t>
-      </w:r>
-    </w:p>
-    <w:p>
-      <w:pPr>
-        <w:jc w:val="both"/>
-        <w:rPr>
-          <w:sz w:val="24"/>
-          <w:szCs w:val="24"/>
-        </w:rPr>
-      </w:pPr>
-      <w:r>
-        <w:rPr>
-          <w:sz w:val="24"/>
-          <w:szCs w:val="24"/>
-        </w:rPr>
-        <w:t>      font-size: 18px;</w:t>
-      </w:r>
-    </w:p>
-    <w:p>
-      <w:pPr>
-        <w:jc w:val="both"/>
-        <w:rPr>
-          <w:sz w:val="24"/>
-          <w:szCs w:val="24"/>
-        </w:rPr>
-      </w:pPr>
-      <w:r>
-        <w:rPr>
-          <w:sz w:val="24"/>
-          <w:szCs w:val="24"/>
-        </w:rPr>
-        <w:t>      cursor: pointer;</w:t>
-      </w:r>
-    </w:p>
-    <w:p>
-      <w:pPr>
-        <w:jc w:val="both"/>
-        <w:rPr>
-          <w:sz w:val="24"/>
-          <w:szCs w:val="24"/>
-        </w:rPr>
-      </w:pPr>
-      <w:r>
-        <w:rPr>
-          <w:sz w:val="24"/>
-          <w:szCs w:val="24"/>
-        </w:rPr>
-        <w:t>      transition: background 0.3s ease;</w:t>
-      </w:r>
-    </w:p>
-    <w:p>
-      <w:pPr>
-        <w:jc w:val="both"/>
-        <w:rPr>
-          <w:sz w:val="24"/>
-          <w:szCs w:val="24"/>
-        </w:rPr>
-      </w:pPr>
-      <w:r>
-        <w:rPr>
-          <w:sz w:val="24"/>
-          <w:szCs w:val="24"/>
-        </w:rPr>
-        <w:t>    }</w:t>
-      </w:r>
-    </w:p>
-    <w:p>
-      <w:pPr>
-        <w:jc w:val="both"/>
-        <w:rPr>
-          <w:sz w:val="24"/>
-          <w:szCs w:val="24"/>
-        </w:rPr>
-      </w:pPr>
-    </w:p>
-    <w:p>
-      <w:pPr>
-        <w:jc w:val="both"/>
-        <w:rPr>
-          <w:sz w:val="24"/>
-          <w:szCs w:val="24"/>
-        </w:rPr>
-      </w:pPr>
-      <w:r>
-        <w:rPr>
-          <w:sz w:val="24"/>
-          <w:szCs w:val="24"/>
-        </w:rPr>
-        <w:t xml:space="preserve">    </w:t>
-      </w:r>
-      <w:proofErr w:type="spellStart"/>
-      <w:r>
-        <w:rPr>
-          <w:sz w:val="24"/>
-          <w:szCs w:val="24"/>
-        </w:rPr>
-        <w:t>button:hover</w:t>
-      </w:r>
-      <w:proofErr w:type="spellEnd"/>
-      <w:r>
-        <w:rPr>
-          <w:sz w:val="24"/>
-          <w:szCs w:val="24"/>
-        </w:rPr>
-        <w:t xml:space="preserve"> {</w:t>
-      </w:r>
-    </w:p>
-    <w:p>
-      <w:pPr>
-        <w:jc w:val="both"/>
-        <w:rPr>
-          <w:sz w:val="24"/>
-          <w:szCs w:val="24"/>
-        </w:rPr>
-      </w:pPr>
-      <w:r>
-        <w:rPr>
-          <w:sz w:val="24"/>
-          <w:szCs w:val="24"/>
-        </w:rPr>
-        <w:t>      background: linear-gradient(90deg, #5a0ecb, #1e65fc);</w:t>
-      </w:r>
-    </w:p>
-    <w:p>
-      <w:pPr>
-        <w:jc w:val="both"/>
-        <w:rPr>
-          <w:sz w:val="24"/>
-          <w:szCs w:val="24"/>
-        </w:rPr>
-      </w:pPr>
-      <w:r>
-        <w:rPr>
-          <w:sz w:val="24"/>
-          <w:szCs w:val="24"/>
-        </w:rPr>
-        <w:t>    }</w:t>
-      </w:r>
-    </w:p>
-    <w:p>
-      <w:pPr>
-        <w:jc w:val="both"/>
-        <w:rPr>
-          <w:sz w:val="24"/>
-          <w:szCs w:val="24"/>
-        </w:rPr>
-      </w:pPr>
       <w:r>
         <w:rPr>
           <w:sz w:val="24"/>
@@ -1975,7 +2046,6 @@
           <w:sz w:val="24"/>
           <w:szCs w:val="24"/>
         </w:rPr>
-        <w:lastRenderedPageBreak/>
         <w:t>    &lt;input type="email" id="email" name="email" required placeholder="example@email.com"&gt;</w:t>
       </w:r>
     </w:p>
@@ -2150,9 +2220,11 @@
       </w:pPr>
       <w:r>
         <w:rPr>
-          <w:sz w:val="24"/>
-          <w:szCs w:val="24"/>
-        </w:rPr>
+          <w:noProof/>
+          <w:sz w:val="24"/>
+          <w:szCs w:val="24"/>
+        </w:rPr>
+        <w:lastRenderedPageBreak/>
         <w:drawing>
           <wp:inline distT="0" distB="0" distL="0" distR="0" wp14:anchorId="5E0E685E" wp14:editId="3A7B6C29">
             <wp:extent cx="5731510" cy="3175000"/>
@@ -2277,7 +2349,6 @@
           <w:sz w:val="24"/>
           <w:szCs w:val="24"/>
         </w:rPr>
-        <w:lastRenderedPageBreak/>
         <w:t>Use HTML5 input types and validation attributes effectively.</w:t>
       </w:r>
     </w:p>
@@ -3606,6 +3677,7 @@
   <w:style w:type="character" w:default="1" w:styleId="DefaultParagraphFont">
     <w:name w:val="Default Paragraph Font"/>
     <w:uiPriority w:val="1"/>
+    <w:semiHidden/>
     <w:unhideWhenUsed/>
   </w:style>
   <w:style w:type="table" w:default="1" w:styleId="TableNormal">

</xml_diff>